<commit_message>
Added Junit Tests and added Factory Classes
I added Junit Tests. It now covers 90 percent of most of the classes in this project.
</commit_message>
<xml_diff>
--- a/CoffeeMaker/reqs/Coffee Maker Acceptance Tests.docx
+++ b/CoffeeMaker/reqs/Coffee Maker Acceptance Tests.docx
@@ -697,7 +697,15 @@
                 <w:szCs w:val="20"/>
               </w:rPr>
               <w:br/>
-              <w:t>Price: 50</w:t>
+              <w:t>Pric</w:t>
+            </w:r>
+            <w:r>
+              <w:rPr>
+                <w:rFonts w:ascii="Times New Roman" w:eastAsia="Times New Roman" w:hAnsi="Times New Roman" w:cs="Times New Roman"/>
+                <w:sz w:val="20"/>
+                <w:szCs w:val="20"/>
+              </w:rPr>
+              <w:t>e: 50</w:t>
             </w:r>
             <w:r>
               <w:rPr>
@@ -724,7 +732,7 @@
                 <w:szCs w:val="20"/>
               </w:rPr>
               <w:br/>
-              <w:t>Sugar: 1</w:t>
+              <w:t>Sugar: 2</w:t>
             </w:r>
             <w:r>
               <w:rPr>
@@ -849,8 +857,6 @@
                 <w:szCs w:val="20"/>
               </w:rPr>
             </w:pPr>
-            <w:bookmarkStart w:id="0" w:name="_GoBack"/>
-            <w:bookmarkEnd w:id="0"/>
             <w:r>
               <w:rPr>
                 <w:rFonts w:ascii="Times New Roman" w:eastAsia="Times New Roman" w:hAnsi="Times New Roman" w:cs="Times New Roman"/>
@@ -943,6 +949,14 @@
               </w:rPr>
               <w:t>Selects Beverage</w:t>
             </w:r>
+            <w:r>
+              <w:rPr>
+                <w:rFonts w:ascii="Times New Roman" w:eastAsia="Times New Roman" w:hAnsi="Times New Roman" w:cs="Times New Roman"/>
+                <w:sz w:val="20"/>
+                <w:szCs w:val="20"/>
+              </w:rPr>
+              <w:t xml:space="preserve"> receipt</w:t>
+            </w:r>
           </w:p>
           <w:p>
             <w:pPr>
@@ -960,6 +974,14 @@
                 <w:szCs w:val="20"/>
               </w:rPr>
               <w:t>Inserts an amount of money</w:t>
+            </w:r>
+            <w:r>
+              <w:rPr>
+                <w:rFonts w:ascii="Times New Roman" w:eastAsia="Times New Roman" w:hAnsi="Times New Roman" w:cs="Times New Roman"/>
+                <w:sz w:val="20"/>
+                <w:szCs w:val="20"/>
+              </w:rPr>
+              <w:t xml:space="preserve"> 30</w:t>
             </w:r>
           </w:p>
           <w:p>
@@ -1106,6 +1128,8 @@
               </w:rPr>
               <w:t>Precondition: addInventory1 has already run successfully</w:t>
             </w:r>
+            <w:bookmarkStart w:id="0" w:name="_GoBack"/>
+            <w:bookmarkEnd w:id="0"/>
           </w:p>
           <w:p>
             <w:pPr>

</xml_diff>